<commit_message>
Update dashboard and docs; add Transaction Analysis deck
Updated the cw_test_dashboard.pbix Power BI dashboard and several documentation files, including the technical case and Payment Ecosystem Overview presentation. Added a new Transaction Analysis presentation to the docs.
</commit_message>
<xml_diff>
--- a/docs/CloudWalk Technical Case - Transactional Analysis.docx
+++ b/docs/CloudWalk Technical Case - Transactional Analysis.docx
@@ -256,7 +256,23 @@
           <w:sz w:val="22"/>
           <w:szCs w:val="22"/>
         </w:rPr>
-        <w:t>Similarly, a handful of devices show both elevated chargeback counts and rates (up to 88%</w:t>
+        <w:t xml:space="preserve">Similarly, a handful of devices show both elevated chargeback counts and rates (up to </w:t>
+      </w:r>
+      <w:r>
+        <w:rPr>
+          <w:rFonts w:ascii="Arial" w:hAnsi="Arial" w:cs="Arial"/>
+          <w:sz w:val="22"/>
+          <w:szCs w:val="22"/>
+        </w:rPr>
+        <w:t>93</w:t>
+      </w:r>
+      <w:r>
+        <w:rPr>
+          <w:rFonts w:ascii="Arial" w:hAnsi="Arial" w:cs="Arial"/>
+          <w:sz w:val="22"/>
+          <w:szCs w:val="22"/>
+        </w:rPr>
+        <w:t>%</w:t>
       </w:r>
       <w:r>
         <w:rPr>
@@ -567,7 +583,15 @@
           <w:szCs w:val="22"/>
         </w:rPr>
         <w:noBreakHyphen/>
-        <w:t xml:space="preserve">peak hours (midnight–4 a.m.) and certain days of the week, </w:t>
+        <w:t>peak hours</w:t>
+      </w:r>
+      <w:r>
+        <w:rPr>
+          <w:rFonts w:ascii="Arial" w:hAnsi="Arial" w:cs="Arial"/>
+          <w:sz w:val="22"/>
+          <w:szCs w:val="22"/>
+        </w:rPr>
+        <w:t xml:space="preserve">, </w:t>
       </w:r>
       <w:r>
         <w:rPr>
@@ -698,7 +722,6 @@
               <w:rFonts w:ascii="Arial" w:hAnsi="Arial" w:cs="Arial"/>
               <w:sz w:val="22"/>
               <w:szCs w:val="22"/>
-              <w:lang w:val="pt-BR"/>
             </w:rPr>
             <w:instrText xml:space="preserve"> CITATION Str3D25 \l 1046 </w:instrText>
           </w:r>
@@ -759,7 +782,7 @@
           <w:szCs w:val="22"/>
         </w:rPr>
         <w:pict w14:anchorId="56F8F216">
-          <v:rect id="_x0000_i1172" style="width:0;height:1.5pt" o:hralign="center" o:hrstd="t" o:hr="t" fillcolor="#a0a0a0" stroked="f"/>
+          <v:rect id="_x0000_i1025" style="width:0;height:1.5pt" o:hralign="center" o:hrstd="t" o:hr="t" fillcolor="#a0a0a0" stroked="f"/>
         </w:pict>
       </w:r>
     </w:p>
@@ -1010,7 +1033,7 @@
           <w:szCs w:val="22"/>
         </w:rPr>
         <w:pict w14:anchorId="276C1BAC">
-          <v:rect id="_x0000_i1173" style="width:0;height:1.5pt" o:hralign="center" o:hrstd="t" o:hr="t" fillcolor="#a0a0a0" stroked="f"/>
+          <v:rect id="_x0000_i1026" style="width:0;height:1.5pt" o:hralign="center" o:hrstd="t" o:hr="t" fillcolor="#a0a0a0" stroked="f"/>
         </w:pict>
       </w:r>
     </w:p>
@@ -1174,7 +1197,6 @@
               <w:rFonts w:ascii="Arial" w:hAnsi="Arial" w:cs="Arial"/>
               <w:sz w:val="22"/>
               <w:szCs w:val="22"/>
-              <w:lang w:val="pt-BR"/>
             </w:rPr>
             <w:instrText xml:space="preserve"> CITATION Wor25 \l 1046 </w:instrText>
           </w:r>
@@ -1192,7 +1214,6 @@
               <w:noProof/>
               <w:sz w:val="22"/>
               <w:szCs w:val="22"/>
-              <w:lang w:val="pt-BR"/>
             </w:rPr>
             <w:t>(Worldline, 2025)</w:t>
           </w:r>
@@ -1519,6 +1540,12 @@
     </w:p>
     <w:sdt>
       <w:sdtPr>
+        <w:rPr>
+          <w:rFonts w:asciiTheme="minorHAnsi" w:eastAsiaTheme="minorEastAsia" w:hAnsiTheme="minorHAnsi" w:cstheme="minorBidi"/>
+          <w:color w:val="auto"/>
+          <w:sz w:val="24"/>
+          <w:szCs w:val="24"/>
+        </w:rPr>
         <w:id w:val="179163389"/>
         <w:docPartObj>
           <w:docPartGallery w:val="Bibliographies"/>
@@ -1527,10 +1554,7 @@
       </w:sdtPr>
       <w:sdtEndPr>
         <w:rPr>
-          <w:rFonts w:ascii="Arial" w:eastAsiaTheme="minorEastAsia" w:hAnsi="Arial" w:cs="Arial"/>
-          <w:color w:val="auto"/>
-          <w:sz w:val="24"/>
-          <w:szCs w:val="24"/>
+          <w:rFonts w:ascii="Arial" w:hAnsi="Arial" w:cs="Arial"/>
         </w:rPr>
       </w:sdtEndPr>
       <w:sdtContent>
@@ -3263,6 +3287,7 @@
   <w:style w:type="character" w:default="1" w:styleId="DefaultParagraphFont">
     <w:name w:val="Default Paragraph Font"/>
     <w:uiPriority w:val="1"/>
+    <w:semiHidden/>
     <w:unhideWhenUsed/>
   </w:style>
   <w:style w:type="table" w:default="1" w:styleId="TableNormal">

</xml_diff>